<commit_message>
Clase de conexion a Mysql
</commit_message>
<xml_diff>
--- a/Documentacion/Arquitectura de software - Requerimiento.docx
+++ b/Documentacion/Arquitectura de software - Requerimiento.docx
@@ -1000,6 +1000,9 @@
     <w:p/>
     <w:p>
       <w:r>
+        <w:rPr>
+          <w:noProof/>
+        </w:rPr>
         <w:lastRenderedPageBreak/>
         <w:drawing>
           <wp:inline distT="0" distB="0" distL="0" distR="0" wp14:anchorId="4E0E007D" wp14:editId="7CBCCF28">
@@ -1386,7 +1389,7 @@
                 <w:szCs w:val="20"/>
               </w:rPr>
               <w:pict>
-                <v:rect id="_x0000_i1025" alt="" style="width:390.65pt;height:.05pt;mso-width-percent:0;mso-height-percent:0;mso-width-percent:0;mso-height-percent:0" o:hrpct="884" o:hralign="center" o:hrstd="t" o:hrnoshade="t" o:hr="t" fillcolor="#c7c7c7" stroked="f"/>
+                <v:rect id="_x0000_i1025" alt="" style="width:367.2pt;height:.05pt;mso-width-percent:0;mso-height-percent:0;mso-width-percent:0;mso-height-percent:0" o:hrpct="831" o:hralign="center" o:hrstd="t" o:hrnoshade="t" o:hr="t" fillcolor="#c7c7c7" stroked="f"/>
               </w:pict>
             </w:r>
           </w:p>
@@ -2719,6 +2722,1042 @@
       </w:pPr>
     </w:p>
     <w:p/>
+    <w:p/>
+    <w:p/>
+    <w:p/>
+    <w:p/>
+    <w:p/>
+    <w:p/>
+    <w:p/>
+    <w:p/>
+    <w:p/>
+    <w:p/>
+    <w:p/>
+    <w:p/>
+    <w:p/>
+    <w:p/>
+    <w:p/>
+    <w:p/>
+    <w:p/>
+    <w:p/>
+    <w:p/>
+    <w:p/>
+    <w:p/>
+    <w:p/>
+    <w:p/>
+    <w:p>
+      <w:pPr>
+        <w:rPr>
+          <w:rFonts w:asciiTheme="majorHAnsi" w:eastAsiaTheme="minorHAnsi" w:hAnsiTheme="majorHAnsi" w:cstheme="majorBidi"/>
+          <w:b/>
+          <w:caps/>
+          <w:color w:val="2A2A2A" w:themeColor="text2"/>
+          <w:sz w:val="28"/>
+          <w:szCs w:val="26"/>
+          <w:lang w:val="es-ES" w:eastAsia="ja-JP"/>
+        </w:rPr>
+      </w:pPr>
+      <w:r>
+        <w:rPr>
+          <w:rFonts w:asciiTheme="majorHAnsi" w:eastAsiaTheme="minorHAnsi" w:hAnsiTheme="majorHAnsi" w:cstheme="majorBidi"/>
+          <w:b/>
+          <w:caps/>
+          <w:color w:val="2A2A2A" w:themeColor="text2"/>
+          <w:sz w:val="28"/>
+          <w:szCs w:val="26"/>
+          <w:lang w:val="es-ES" w:eastAsia="ja-JP"/>
+        </w:rPr>
+        <w:lastRenderedPageBreak/>
+        <w:t>Estimaciones</w:t>
+      </w:r>
+    </w:p>
+    <w:p>
+      <w:pPr>
+        <w:rPr>
+          <w:rFonts w:asciiTheme="majorHAnsi" w:eastAsiaTheme="minorHAnsi" w:hAnsiTheme="majorHAnsi" w:cstheme="majorBidi"/>
+          <w:b/>
+          <w:caps/>
+          <w:color w:val="2A2A2A" w:themeColor="text2"/>
+          <w:sz w:val="28"/>
+          <w:szCs w:val="26"/>
+          <w:lang w:val="es-ES" w:eastAsia="ja-JP"/>
+        </w:rPr>
+      </w:pPr>
+    </w:p>
+    <w:p>
+      <w:pPr>
+        <w:rPr>
+          <w:rFonts w:ascii="Arial" w:hAnsi="Arial" w:cs="Arial"/>
+          <w:color w:val="283769"/>
+          <w:sz w:val="20"/>
+          <w:szCs w:val="20"/>
+        </w:rPr>
+      </w:pPr>
+      <w:r>
+        <w:rPr>
+          <w:rFonts w:ascii="Arial" w:hAnsi="Arial" w:cs="Arial"/>
+          <w:color w:val="283769"/>
+          <w:sz w:val="20"/>
+          <w:szCs w:val="20"/>
+        </w:rPr>
+        <w:t xml:space="preserve">1.- </w:t>
+      </w:r>
+      <w:r>
+        <w:rPr>
+          <w:rFonts w:ascii="Arial" w:hAnsi="Arial" w:cs="Arial"/>
+          <w:color w:val="283769"/>
+          <w:sz w:val="20"/>
+          <w:szCs w:val="20"/>
+        </w:rPr>
+        <w:t xml:space="preserve"> FrontEnd  (JSP)</w:t>
+      </w:r>
+    </w:p>
+    <w:p>
+      <w:pPr>
+        <w:rPr>
+          <w:rFonts w:ascii="Arial" w:hAnsi="Arial" w:cs="Arial"/>
+          <w:color w:val="283769"/>
+          <w:sz w:val="20"/>
+          <w:szCs w:val="20"/>
+        </w:rPr>
+      </w:pPr>
+    </w:p>
+    <w:p>
+      <w:pPr>
+        <w:rPr>
+          <w:rFonts w:ascii="Arial" w:hAnsi="Arial" w:cs="Arial"/>
+          <w:color w:val="283769"/>
+          <w:sz w:val="20"/>
+          <w:szCs w:val="20"/>
+        </w:rPr>
+      </w:pPr>
+      <w:r>
+        <w:rPr>
+          <w:rFonts w:ascii="Arial" w:hAnsi="Arial" w:cs="Arial"/>
+          <w:color w:val="283769"/>
+          <w:sz w:val="20"/>
+          <w:szCs w:val="20"/>
+        </w:rPr>
+        <w:t xml:space="preserve">HTML -&gt; </w:t>
+      </w:r>
+    </w:p>
+    <w:p>
+      <w:pPr>
+        <w:rPr>
+          <w:rFonts w:ascii="Arial" w:hAnsi="Arial" w:cs="Arial"/>
+          <w:color w:val="283769"/>
+          <w:sz w:val="20"/>
+          <w:szCs w:val="20"/>
+        </w:rPr>
+      </w:pPr>
+      <w:r>
+        <w:rPr>
+          <w:rFonts w:ascii="Arial" w:hAnsi="Arial" w:cs="Arial"/>
+          <w:color w:val="283769"/>
+          <w:sz w:val="20"/>
+          <w:szCs w:val="20"/>
+        </w:rPr>
+        <w:t>CSS -&gt;</w:t>
+      </w:r>
+    </w:p>
+    <w:p>
+      <w:pPr>
+        <w:rPr>
+          <w:rFonts w:ascii="Arial" w:hAnsi="Arial" w:cs="Arial"/>
+          <w:color w:val="283769"/>
+          <w:sz w:val="20"/>
+          <w:szCs w:val="20"/>
+        </w:rPr>
+      </w:pPr>
+      <w:r>
+        <w:rPr>
+          <w:rFonts w:ascii="Arial" w:hAnsi="Arial" w:cs="Arial"/>
+          <w:color w:val="283769"/>
+          <w:sz w:val="20"/>
+          <w:szCs w:val="20"/>
+        </w:rPr>
+        <w:t>JavaScript -&gt;</w:t>
+      </w:r>
+    </w:p>
+    <w:p>
+      <w:pPr>
+        <w:rPr>
+          <w:rFonts w:ascii="Arial" w:hAnsi="Arial" w:cs="Arial"/>
+          <w:color w:val="283769"/>
+          <w:sz w:val="20"/>
+          <w:szCs w:val="20"/>
+        </w:rPr>
+      </w:pPr>
+      <w:r>
+        <w:rPr>
+          <w:rFonts w:ascii="Arial" w:hAnsi="Arial" w:cs="Arial"/>
+          <w:color w:val="283769"/>
+          <w:sz w:val="20"/>
+          <w:szCs w:val="20"/>
+        </w:rPr>
+        <w:t>XML</w:t>
+      </w:r>
+    </w:p>
+    <w:p>
+      <w:pPr>
+        <w:rPr>
+          <w:rFonts w:ascii="Arial" w:hAnsi="Arial" w:cs="Arial"/>
+          <w:color w:val="283769"/>
+          <w:sz w:val="20"/>
+          <w:szCs w:val="20"/>
+        </w:rPr>
+      </w:pPr>
+    </w:p>
+    <w:p>
+      <w:pPr>
+        <w:rPr>
+          <w:rFonts w:ascii="Arial" w:hAnsi="Arial" w:cs="Arial"/>
+          <w:color w:val="283769"/>
+          <w:sz w:val="20"/>
+          <w:szCs w:val="20"/>
+        </w:rPr>
+      </w:pPr>
+      <w:r>
+        <w:rPr>
+          <w:rFonts w:ascii="Arial" w:hAnsi="Arial" w:cs="Arial"/>
+          <w:color w:val="283769"/>
+          <w:sz w:val="20"/>
+          <w:szCs w:val="20"/>
+        </w:rPr>
+        <w:t>Diseña interfaz de Listar pacientes</w:t>
+      </w:r>
+    </w:p>
+    <w:p>
+      <w:pPr>
+        <w:rPr>
+          <w:rFonts w:ascii="Arial" w:hAnsi="Arial" w:cs="Arial"/>
+          <w:color w:val="283769"/>
+          <w:sz w:val="20"/>
+          <w:szCs w:val="20"/>
+        </w:rPr>
+      </w:pPr>
+    </w:p>
+    <w:p>
+      <w:pPr>
+        <w:rPr>
+          <w:rFonts w:ascii="Arial" w:hAnsi="Arial" w:cs="Arial"/>
+          <w:color w:val="283769"/>
+          <w:sz w:val="20"/>
+          <w:szCs w:val="20"/>
+        </w:rPr>
+      </w:pPr>
+      <w:r>
+        <w:rPr>
+          <w:rFonts w:ascii="Arial" w:hAnsi="Arial" w:cs="Arial"/>
+          <w:color w:val="283769"/>
+          <w:sz w:val="20"/>
+          <w:szCs w:val="20"/>
+        </w:rPr>
+        <w:t xml:space="preserve">Grilla con 8 columnas -&gt; </w:t>
+      </w:r>
+    </w:p>
+    <w:p>
+      <w:pPr>
+        <w:rPr>
+          <w:rFonts w:ascii="Arial" w:hAnsi="Arial" w:cs="Arial"/>
+          <w:color w:val="283769"/>
+          <w:sz w:val="20"/>
+          <w:szCs w:val="20"/>
+        </w:rPr>
+      </w:pPr>
+      <w:r>
+        <w:rPr>
+          <w:rFonts w:ascii="Arial" w:hAnsi="Arial" w:cs="Arial"/>
+          <w:color w:val="283769"/>
+          <w:sz w:val="20"/>
+          <w:szCs w:val="20"/>
+        </w:rPr>
+        <w:t>Botones 5 botones</w:t>
+      </w:r>
+    </w:p>
+    <w:p>
+      <w:pPr>
+        <w:rPr>
+          <w:rFonts w:ascii="Arial" w:hAnsi="Arial" w:cs="Arial"/>
+          <w:color w:val="283769"/>
+          <w:sz w:val="20"/>
+          <w:szCs w:val="20"/>
+        </w:rPr>
+      </w:pPr>
+      <w:r>
+        <w:rPr>
+          <w:rFonts w:ascii="Arial" w:hAnsi="Arial" w:cs="Arial"/>
+          <w:color w:val="283769"/>
+          <w:sz w:val="20"/>
+          <w:szCs w:val="20"/>
+        </w:rPr>
+        <w:t>Filtro (Cuadro Texto)</w:t>
+      </w:r>
+    </w:p>
+    <w:p>
+      <w:pPr>
+        <w:rPr>
+          <w:rFonts w:ascii="Arial" w:hAnsi="Arial" w:cs="Arial"/>
+          <w:color w:val="283769"/>
+          <w:sz w:val="20"/>
+          <w:szCs w:val="20"/>
+        </w:rPr>
+      </w:pPr>
+      <w:r>
+        <w:rPr>
+          <w:rFonts w:ascii="Arial" w:hAnsi="Arial" w:cs="Arial"/>
+          <w:color w:val="283769"/>
+          <w:sz w:val="20"/>
+          <w:szCs w:val="20"/>
+        </w:rPr>
+        <w:t xml:space="preserve">Labels </w:t>
+      </w:r>
+    </w:p>
+    <w:p>
+      <w:pPr>
+        <w:rPr>
+          <w:rFonts w:ascii="Arial" w:hAnsi="Arial" w:cs="Arial"/>
+          <w:color w:val="283769"/>
+          <w:sz w:val="20"/>
+          <w:szCs w:val="20"/>
+        </w:rPr>
+      </w:pPr>
+    </w:p>
+    <w:p>
+      <w:pPr>
+        <w:rPr>
+          <w:rFonts w:ascii="Arial" w:hAnsi="Arial" w:cs="Arial"/>
+          <w:color w:val="283769"/>
+          <w:sz w:val="20"/>
+          <w:szCs w:val="20"/>
+        </w:rPr>
+      </w:pPr>
+    </w:p>
+    <w:p>
+      <w:pPr>
+        <w:rPr>
+          <w:rFonts w:ascii="Arial" w:hAnsi="Arial" w:cs="Arial"/>
+          <w:color w:val="283769"/>
+          <w:sz w:val="20"/>
+          <w:szCs w:val="20"/>
+        </w:rPr>
+      </w:pPr>
+      <w:r>
+        <w:rPr>
+          <w:rFonts w:ascii="Arial" w:hAnsi="Arial" w:cs="Arial"/>
+          <w:color w:val="283769"/>
+          <w:sz w:val="20"/>
+          <w:szCs w:val="20"/>
+        </w:rPr>
+        <w:t>Grilla con 8 columnas</w:t>
+      </w:r>
+    </w:p>
+    <w:tbl>
+      <w:tblPr>
+        <w:tblStyle w:val="Tablaconcuadrcula"/>
+        <w:tblW w:w="0" w:type="auto"/>
+        <w:tblLook w:val="04A0" w:firstRow="1" w:lastRow="0" w:firstColumn="1" w:lastColumn="0" w:noHBand="0" w:noVBand="1"/>
+      </w:tblPr>
+      <w:tblGrid>
+        <w:gridCol w:w="2765"/>
+        <w:gridCol w:w="2766"/>
+        <w:gridCol w:w="2766"/>
+      </w:tblGrid>
+      <w:tr>
+        <w:tc>
+          <w:tcPr>
+            <w:tcW w:w="2765" w:type="dxa"/>
+          </w:tcPr>
+          <w:p>
+            <w:pPr>
+              <w:rPr>
+                <w:rFonts w:ascii="Arial" w:hAnsi="Arial" w:cs="Arial"/>
+                <w:color w:val="283769"/>
+                <w:sz w:val="20"/>
+                <w:szCs w:val="20"/>
+              </w:rPr>
+            </w:pPr>
+            <w:r>
+              <w:rPr>
+                <w:rFonts w:ascii="Arial" w:hAnsi="Arial" w:cs="Arial"/>
+                <w:color w:val="283769"/>
+                <w:sz w:val="20"/>
+                <w:szCs w:val="20"/>
+              </w:rPr>
+              <w:t>Junior</w:t>
+            </w:r>
+          </w:p>
+        </w:tc>
+        <w:tc>
+          <w:tcPr>
+            <w:tcW w:w="2766" w:type="dxa"/>
+          </w:tcPr>
+          <w:p>
+            <w:pPr>
+              <w:rPr>
+                <w:rFonts w:ascii="Arial" w:hAnsi="Arial" w:cs="Arial"/>
+                <w:color w:val="283769"/>
+                <w:sz w:val="20"/>
+                <w:szCs w:val="20"/>
+              </w:rPr>
+            </w:pPr>
+            <w:r>
+              <w:rPr>
+                <w:rFonts w:ascii="Arial" w:hAnsi="Arial" w:cs="Arial"/>
+                <w:color w:val="283769"/>
+                <w:sz w:val="20"/>
+                <w:szCs w:val="20"/>
+              </w:rPr>
+              <w:t>Básico</w:t>
+            </w:r>
+          </w:p>
+        </w:tc>
+        <w:tc>
+          <w:tcPr>
+            <w:tcW w:w="2766" w:type="dxa"/>
+          </w:tcPr>
+          <w:p>
+            <w:pPr>
+              <w:rPr>
+                <w:rFonts w:ascii="Arial" w:hAnsi="Arial" w:cs="Arial"/>
+                <w:color w:val="283769"/>
+                <w:sz w:val="20"/>
+                <w:szCs w:val="20"/>
+              </w:rPr>
+            </w:pPr>
+            <w:r>
+              <w:rPr>
+                <w:rFonts w:ascii="Arial" w:hAnsi="Arial" w:cs="Arial"/>
+                <w:color w:val="283769"/>
+                <w:sz w:val="20"/>
+                <w:szCs w:val="20"/>
+              </w:rPr>
+              <w:t>Experto</w:t>
+            </w:r>
+          </w:p>
+        </w:tc>
+      </w:tr>
+      <w:tr>
+        <w:tc>
+          <w:tcPr>
+            <w:tcW w:w="2765" w:type="dxa"/>
+          </w:tcPr>
+          <w:p>
+            <w:pPr>
+              <w:rPr>
+                <w:rFonts w:ascii="Arial" w:hAnsi="Arial" w:cs="Arial"/>
+                <w:color w:val="283769"/>
+                <w:sz w:val="20"/>
+                <w:szCs w:val="20"/>
+              </w:rPr>
+            </w:pPr>
+            <w:r>
+              <w:rPr>
+                <w:rFonts w:ascii="Arial" w:hAnsi="Arial" w:cs="Arial"/>
+                <w:color w:val="283769"/>
+                <w:sz w:val="20"/>
+                <w:szCs w:val="20"/>
+              </w:rPr>
+              <w:t>4</w:t>
+            </w:r>
+          </w:p>
+        </w:tc>
+        <w:tc>
+          <w:tcPr>
+            <w:tcW w:w="2766" w:type="dxa"/>
+          </w:tcPr>
+          <w:p>
+            <w:pPr>
+              <w:rPr>
+                <w:rFonts w:ascii="Arial" w:hAnsi="Arial" w:cs="Arial"/>
+                <w:color w:val="283769"/>
+                <w:sz w:val="20"/>
+                <w:szCs w:val="20"/>
+              </w:rPr>
+            </w:pPr>
+            <w:r>
+              <w:rPr>
+                <w:rFonts w:ascii="Arial" w:hAnsi="Arial" w:cs="Arial"/>
+                <w:color w:val="283769"/>
+                <w:sz w:val="20"/>
+                <w:szCs w:val="20"/>
+              </w:rPr>
+              <w:t>2.5 a 3</w:t>
+            </w:r>
+          </w:p>
+        </w:tc>
+        <w:tc>
+          <w:tcPr>
+            <w:tcW w:w="2766" w:type="dxa"/>
+          </w:tcPr>
+          <w:p>
+            <w:pPr>
+              <w:rPr>
+                <w:rFonts w:ascii="Arial" w:hAnsi="Arial" w:cs="Arial"/>
+                <w:color w:val="283769"/>
+                <w:sz w:val="20"/>
+                <w:szCs w:val="20"/>
+              </w:rPr>
+            </w:pPr>
+            <w:r>
+              <w:rPr>
+                <w:rFonts w:ascii="Arial" w:hAnsi="Arial" w:cs="Arial"/>
+                <w:color w:val="283769"/>
+                <w:sz w:val="20"/>
+                <w:szCs w:val="20"/>
+              </w:rPr>
+              <w:t>1.5</w:t>
+            </w:r>
+          </w:p>
+        </w:tc>
+      </w:tr>
+    </w:tbl>
+    <w:p>
+      <w:pPr>
+        <w:rPr>
+          <w:rFonts w:ascii="Arial" w:hAnsi="Arial" w:cs="Arial"/>
+          <w:color w:val="283769"/>
+          <w:sz w:val="20"/>
+          <w:szCs w:val="20"/>
+        </w:rPr>
+      </w:pPr>
+    </w:p>
+    <w:p>
+      <w:pPr>
+        <w:rPr>
+          <w:rFonts w:ascii="Arial" w:hAnsi="Arial" w:cs="Arial"/>
+          <w:color w:val="283769"/>
+          <w:sz w:val="20"/>
+          <w:szCs w:val="20"/>
+        </w:rPr>
+      </w:pPr>
+      <w:r>
+        <w:rPr>
+          <w:rFonts w:ascii="Arial" w:hAnsi="Arial" w:cs="Arial"/>
+          <w:color w:val="283769"/>
+          <w:sz w:val="20"/>
+          <w:szCs w:val="20"/>
+        </w:rPr>
+        <w:t>Botones 5 botones</w:t>
+      </w:r>
+    </w:p>
+    <w:tbl>
+      <w:tblPr>
+        <w:tblStyle w:val="Tablaconcuadrcula"/>
+        <w:tblW w:w="0" w:type="auto"/>
+        <w:tblLook w:val="04A0" w:firstRow="1" w:lastRow="0" w:firstColumn="1" w:lastColumn="0" w:noHBand="0" w:noVBand="1"/>
+      </w:tblPr>
+      <w:tblGrid>
+        <w:gridCol w:w="2765"/>
+        <w:gridCol w:w="2766"/>
+        <w:gridCol w:w="2766"/>
+      </w:tblGrid>
+      <w:tr>
+        <w:tc>
+          <w:tcPr>
+            <w:tcW w:w="2765" w:type="dxa"/>
+          </w:tcPr>
+          <w:p>
+            <w:pPr>
+              <w:rPr>
+                <w:rFonts w:ascii="Arial" w:hAnsi="Arial" w:cs="Arial"/>
+                <w:color w:val="283769"/>
+                <w:sz w:val="20"/>
+                <w:szCs w:val="20"/>
+              </w:rPr>
+            </w:pPr>
+            <w:r>
+              <w:rPr>
+                <w:rFonts w:ascii="Arial" w:hAnsi="Arial" w:cs="Arial"/>
+                <w:color w:val="283769"/>
+                <w:sz w:val="20"/>
+                <w:szCs w:val="20"/>
+              </w:rPr>
+              <w:t>1</w:t>
+            </w:r>
+          </w:p>
+        </w:tc>
+        <w:tc>
+          <w:tcPr>
+            <w:tcW w:w="2766" w:type="dxa"/>
+          </w:tcPr>
+          <w:p>
+            <w:pPr>
+              <w:rPr>
+                <w:rFonts w:ascii="Arial" w:hAnsi="Arial" w:cs="Arial"/>
+                <w:color w:val="283769"/>
+                <w:sz w:val="20"/>
+                <w:szCs w:val="20"/>
+              </w:rPr>
+            </w:pPr>
+            <w:r>
+              <w:rPr>
+                <w:rFonts w:ascii="Arial" w:hAnsi="Arial" w:cs="Arial"/>
+                <w:color w:val="283769"/>
+                <w:sz w:val="20"/>
+                <w:szCs w:val="20"/>
+              </w:rPr>
+              <w:t>0,</w:t>
+            </w:r>
+            <w:r>
+              <w:rPr>
+                <w:rFonts w:ascii="Arial" w:hAnsi="Arial" w:cs="Arial"/>
+                <w:color w:val="283769"/>
+                <w:sz w:val="20"/>
+                <w:szCs w:val="20"/>
+              </w:rPr>
+              <w:t>8 a 1</w:t>
+            </w:r>
+          </w:p>
+        </w:tc>
+        <w:tc>
+          <w:tcPr>
+            <w:tcW w:w="2766" w:type="dxa"/>
+          </w:tcPr>
+          <w:p>
+            <w:pPr>
+              <w:rPr>
+                <w:rFonts w:ascii="Arial" w:hAnsi="Arial" w:cs="Arial"/>
+                <w:color w:val="283769"/>
+                <w:sz w:val="20"/>
+                <w:szCs w:val="20"/>
+              </w:rPr>
+            </w:pPr>
+            <w:r>
+              <w:rPr>
+                <w:rFonts w:ascii="Arial" w:hAnsi="Arial" w:cs="Arial"/>
+                <w:color w:val="283769"/>
+                <w:sz w:val="20"/>
+                <w:szCs w:val="20"/>
+              </w:rPr>
+              <w:t>0,5</w:t>
+            </w:r>
+            <w:r>
+              <w:rPr>
+                <w:rFonts w:ascii="Arial" w:hAnsi="Arial" w:cs="Arial"/>
+                <w:color w:val="283769"/>
+                <w:sz w:val="20"/>
+                <w:szCs w:val="20"/>
+              </w:rPr>
+              <w:t xml:space="preserve"> a 0, 8</w:t>
+            </w:r>
+          </w:p>
+        </w:tc>
+      </w:tr>
+    </w:tbl>
+    <w:p>
+      <w:pPr>
+        <w:rPr>
+          <w:rFonts w:ascii="Arial" w:hAnsi="Arial" w:cs="Arial"/>
+          <w:color w:val="283769"/>
+          <w:sz w:val="20"/>
+          <w:szCs w:val="20"/>
+        </w:rPr>
+      </w:pPr>
+    </w:p>
+    <w:p>
+      <w:pPr>
+        <w:rPr>
+          <w:rFonts w:ascii="Arial" w:hAnsi="Arial" w:cs="Arial"/>
+          <w:color w:val="283769"/>
+          <w:sz w:val="20"/>
+          <w:szCs w:val="20"/>
+        </w:rPr>
+      </w:pPr>
+      <w:r>
+        <w:rPr>
+          <w:rFonts w:ascii="Arial" w:hAnsi="Arial" w:cs="Arial"/>
+          <w:color w:val="283769"/>
+          <w:sz w:val="20"/>
+          <w:szCs w:val="20"/>
+        </w:rPr>
+        <w:t>Filtro (Cuadro Texto)</w:t>
+      </w:r>
+    </w:p>
+    <w:tbl>
+      <w:tblPr>
+        <w:tblStyle w:val="Tablaconcuadrcula"/>
+        <w:tblW w:w="0" w:type="auto"/>
+        <w:tblLook w:val="04A0" w:firstRow="1" w:lastRow="0" w:firstColumn="1" w:lastColumn="0" w:noHBand="0" w:noVBand="1"/>
+      </w:tblPr>
+      <w:tblGrid>
+        <w:gridCol w:w="2765"/>
+        <w:gridCol w:w="2766"/>
+        <w:gridCol w:w="2766"/>
+      </w:tblGrid>
+      <w:tr>
+        <w:tc>
+          <w:tcPr>
+            <w:tcW w:w="2765" w:type="dxa"/>
+          </w:tcPr>
+          <w:p>
+            <w:pPr>
+              <w:rPr>
+                <w:rFonts w:ascii="Arial" w:hAnsi="Arial" w:cs="Arial"/>
+                <w:color w:val="283769"/>
+                <w:sz w:val="20"/>
+                <w:szCs w:val="20"/>
+              </w:rPr>
+            </w:pPr>
+            <w:r>
+              <w:rPr>
+                <w:rFonts w:ascii="Arial" w:hAnsi="Arial" w:cs="Arial"/>
+                <w:color w:val="283769"/>
+                <w:sz w:val="20"/>
+                <w:szCs w:val="20"/>
+              </w:rPr>
+              <w:t>3</w:t>
+            </w:r>
+          </w:p>
+        </w:tc>
+        <w:tc>
+          <w:tcPr>
+            <w:tcW w:w="2766" w:type="dxa"/>
+          </w:tcPr>
+          <w:p>
+            <w:pPr>
+              <w:rPr>
+                <w:rFonts w:ascii="Arial" w:hAnsi="Arial" w:cs="Arial"/>
+                <w:color w:val="283769"/>
+                <w:sz w:val="20"/>
+                <w:szCs w:val="20"/>
+              </w:rPr>
+            </w:pPr>
+            <w:r>
+              <w:rPr>
+                <w:rFonts w:ascii="Arial" w:hAnsi="Arial" w:cs="Arial"/>
+                <w:color w:val="283769"/>
+                <w:sz w:val="20"/>
+                <w:szCs w:val="20"/>
+              </w:rPr>
+              <w:t>2</w:t>
+            </w:r>
+          </w:p>
+        </w:tc>
+        <w:tc>
+          <w:tcPr>
+            <w:tcW w:w="2766" w:type="dxa"/>
+          </w:tcPr>
+          <w:p>
+            <w:pPr>
+              <w:rPr>
+                <w:rFonts w:ascii="Arial" w:hAnsi="Arial" w:cs="Arial"/>
+                <w:color w:val="283769"/>
+                <w:sz w:val="20"/>
+                <w:szCs w:val="20"/>
+              </w:rPr>
+            </w:pPr>
+            <w:r>
+              <w:rPr>
+                <w:rFonts w:ascii="Arial" w:hAnsi="Arial" w:cs="Arial"/>
+                <w:color w:val="283769"/>
+                <w:sz w:val="20"/>
+                <w:szCs w:val="20"/>
+              </w:rPr>
+              <w:t>1</w:t>
+            </w:r>
+          </w:p>
+        </w:tc>
+      </w:tr>
+    </w:tbl>
+    <w:p>
+      <w:pPr>
+        <w:rPr>
+          <w:rFonts w:ascii="Arial" w:hAnsi="Arial" w:cs="Arial"/>
+          <w:color w:val="283769"/>
+          <w:sz w:val="20"/>
+          <w:szCs w:val="20"/>
+        </w:rPr>
+      </w:pPr>
+    </w:p>
+    <w:p>
+      <w:pPr>
+        <w:rPr>
+          <w:rFonts w:ascii="Arial" w:hAnsi="Arial" w:cs="Arial"/>
+          <w:color w:val="283769"/>
+          <w:sz w:val="20"/>
+          <w:szCs w:val="20"/>
+        </w:rPr>
+      </w:pPr>
+      <w:r>
+        <w:rPr>
+          <w:rFonts w:ascii="Arial" w:hAnsi="Arial" w:cs="Arial"/>
+          <w:color w:val="283769"/>
+          <w:sz w:val="20"/>
+          <w:szCs w:val="20"/>
+        </w:rPr>
+        <w:t xml:space="preserve">Labels </w:t>
+      </w:r>
+    </w:p>
+    <w:tbl>
+      <w:tblPr>
+        <w:tblStyle w:val="Tablaconcuadrcula"/>
+        <w:tblW w:w="0" w:type="auto"/>
+        <w:tblLook w:val="04A0" w:firstRow="1" w:lastRow="0" w:firstColumn="1" w:lastColumn="0" w:noHBand="0" w:noVBand="1"/>
+      </w:tblPr>
+      <w:tblGrid>
+        <w:gridCol w:w="2765"/>
+        <w:gridCol w:w="2766"/>
+        <w:gridCol w:w="2766"/>
+      </w:tblGrid>
+      <w:tr>
+        <w:tc>
+          <w:tcPr>
+            <w:tcW w:w="2765" w:type="dxa"/>
+          </w:tcPr>
+          <w:p>
+            <w:pPr>
+              <w:rPr>
+                <w:rFonts w:ascii="Arial" w:hAnsi="Arial" w:cs="Arial"/>
+                <w:color w:val="283769"/>
+                <w:sz w:val="20"/>
+                <w:szCs w:val="20"/>
+              </w:rPr>
+            </w:pPr>
+            <w:r>
+              <w:rPr>
+                <w:rFonts w:ascii="Arial" w:hAnsi="Arial" w:cs="Arial"/>
+                <w:color w:val="283769"/>
+                <w:sz w:val="20"/>
+                <w:szCs w:val="20"/>
+              </w:rPr>
+              <w:t>1</w:t>
+            </w:r>
+          </w:p>
+        </w:tc>
+        <w:tc>
+          <w:tcPr>
+            <w:tcW w:w="2766" w:type="dxa"/>
+          </w:tcPr>
+          <w:p>
+            <w:pPr>
+              <w:rPr>
+                <w:rFonts w:ascii="Arial" w:hAnsi="Arial" w:cs="Arial"/>
+                <w:color w:val="283769"/>
+                <w:sz w:val="20"/>
+                <w:szCs w:val="20"/>
+              </w:rPr>
+            </w:pPr>
+            <w:r>
+              <w:rPr>
+                <w:rFonts w:ascii="Arial" w:hAnsi="Arial" w:cs="Arial"/>
+                <w:color w:val="283769"/>
+                <w:sz w:val="20"/>
+                <w:szCs w:val="20"/>
+              </w:rPr>
+              <w:t>1</w:t>
+            </w:r>
+          </w:p>
+        </w:tc>
+        <w:tc>
+          <w:tcPr>
+            <w:tcW w:w="2766" w:type="dxa"/>
+          </w:tcPr>
+          <w:p>
+            <w:pPr>
+              <w:rPr>
+                <w:rFonts w:ascii="Arial" w:hAnsi="Arial" w:cs="Arial"/>
+                <w:color w:val="283769"/>
+                <w:sz w:val="20"/>
+                <w:szCs w:val="20"/>
+              </w:rPr>
+            </w:pPr>
+            <w:r>
+              <w:rPr>
+                <w:rFonts w:ascii="Arial" w:hAnsi="Arial" w:cs="Arial"/>
+                <w:color w:val="283769"/>
+                <w:sz w:val="20"/>
+                <w:szCs w:val="20"/>
+              </w:rPr>
+              <w:t>1</w:t>
+            </w:r>
+          </w:p>
+        </w:tc>
+      </w:tr>
+    </w:tbl>
+    <w:p>
+      <w:pPr>
+        <w:rPr>
+          <w:rFonts w:ascii="Arial" w:hAnsi="Arial" w:cs="Arial"/>
+          <w:color w:val="283769"/>
+          <w:sz w:val="20"/>
+          <w:szCs w:val="20"/>
+        </w:rPr>
+      </w:pPr>
+    </w:p>
+    <w:tbl>
+      <w:tblPr>
+        <w:tblStyle w:val="Tablaconcuadrcula"/>
+        <w:tblW w:w="0" w:type="auto"/>
+        <w:tblLook w:val="04A0" w:firstRow="1" w:lastRow="0" w:firstColumn="1" w:lastColumn="0" w:noHBand="0" w:noVBand="1"/>
+      </w:tblPr>
+      <w:tblGrid>
+        <w:gridCol w:w="2765"/>
+        <w:gridCol w:w="2766"/>
+        <w:gridCol w:w="2766"/>
+      </w:tblGrid>
+      <w:tr>
+        <w:tc>
+          <w:tcPr>
+            <w:tcW w:w="2765" w:type="dxa"/>
+          </w:tcPr>
+          <w:p>
+            <w:pPr>
+              <w:rPr>
+                <w:rFonts w:ascii="Arial" w:hAnsi="Arial" w:cs="Arial"/>
+                <w:color w:val="283769"/>
+                <w:sz w:val="20"/>
+                <w:szCs w:val="20"/>
+              </w:rPr>
+            </w:pPr>
+            <w:r>
+              <w:rPr>
+                <w:rFonts w:ascii="Arial" w:hAnsi="Arial" w:cs="Arial"/>
+                <w:color w:val="283769"/>
+                <w:sz w:val="20"/>
+                <w:szCs w:val="20"/>
+              </w:rPr>
+              <w:t>9</w:t>
+            </w:r>
+          </w:p>
+        </w:tc>
+        <w:tc>
+          <w:tcPr>
+            <w:tcW w:w="2766" w:type="dxa"/>
+          </w:tcPr>
+          <w:p>
+            <w:pPr>
+              <w:rPr>
+                <w:rFonts w:ascii="Arial" w:hAnsi="Arial" w:cs="Arial"/>
+                <w:color w:val="283769"/>
+                <w:sz w:val="20"/>
+                <w:szCs w:val="20"/>
+              </w:rPr>
+            </w:pPr>
+            <w:r>
+              <w:rPr>
+                <w:rFonts w:ascii="Arial" w:hAnsi="Arial" w:cs="Arial"/>
+                <w:color w:val="283769"/>
+                <w:sz w:val="20"/>
+                <w:szCs w:val="20"/>
+              </w:rPr>
+              <w:t>7</w:t>
+            </w:r>
+          </w:p>
+        </w:tc>
+        <w:tc>
+          <w:tcPr>
+            <w:tcW w:w="2766" w:type="dxa"/>
+          </w:tcPr>
+          <w:p>
+            <w:pPr>
+              <w:rPr>
+                <w:rFonts w:ascii="Arial" w:hAnsi="Arial" w:cs="Arial"/>
+                <w:color w:val="283769"/>
+                <w:sz w:val="20"/>
+                <w:szCs w:val="20"/>
+              </w:rPr>
+            </w:pPr>
+            <w:r>
+              <w:rPr>
+                <w:rFonts w:ascii="Arial" w:hAnsi="Arial" w:cs="Arial"/>
+                <w:color w:val="283769"/>
+                <w:sz w:val="20"/>
+                <w:szCs w:val="20"/>
+              </w:rPr>
+              <w:t>4</w:t>
+            </w:r>
+          </w:p>
+        </w:tc>
+      </w:tr>
+    </w:tbl>
+    <w:p>
+      <w:pPr>
+        <w:rPr>
+          <w:rFonts w:ascii="Arial" w:hAnsi="Arial" w:cs="Arial"/>
+          <w:color w:val="283769"/>
+          <w:sz w:val="20"/>
+          <w:szCs w:val="20"/>
+        </w:rPr>
+      </w:pPr>
+    </w:p>
+    <w:p>
+      <w:pPr>
+        <w:rPr>
+          <w:rFonts w:ascii="Arial" w:hAnsi="Arial" w:cs="Arial"/>
+          <w:color w:val="283769"/>
+          <w:sz w:val="20"/>
+          <w:szCs w:val="20"/>
+        </w:rPr>
+      </w:pPr>
+    </w:p>
+    <w:p>
+      <w:pPr>
+        <w:rPr>
+          <w:rFonts w:ascii="Arial" w:hAnsi="Arial" w:cs="Arial"/>
+          <w:color w:val="283769"/>
+          <w:sz w:val="20"/>
+          <w:szCs w:val="20"/>
+        </w:rPr>
+      </w:pPr>
+      <w:r>
+        <w:rPr>
+          <w:rFonts w:ascii="Arial" w:hAnsi="Arial" w:cs="Arial"/>
+          <w:color w:val="283769"/>
+          <w:sz w:val="20"/>
+          <w:szCs w:val="20"/>
+        </w:rPr>
+        <w:t>+Sumamos  Backend:</w:t>
+      </w:r>
+      <w:r>
+        <w:rPr>
+          <w:rFonts w:ascii="Arial" w:hAnsi="Arial" w:cs="Arial"/>
+          <w:color w:val="283769"/>
+          <w:sz w:val="20"/>
+          <w:szCs w:val="20"/>
+        </w:rPr>
+        <w:br/>
+      </w:r>
+      <w:r>
+        <w:rPr>
+          <w:rFonts w:ascii="Arial" w:hAnsi="Arial" w:cs="Arial"/>
+          <w:color w:val="283769"/>
+          <w:sz w:val="20"/>
+          <w:szCs w:val="20"/>
+        </w:rPr>
+        <w:br/>
+        <w:t>PacientesController.java</w:t>
+      </w:r>
+    </w:p>
+    <w:p>
+      <w:pPr>
+        <w:rPr>
+          <w:rFonts w:ascii="Arial" w:hAnsi="Arial" w:cs="Arial"/>
+          <w:color w:val="283769"/>
+          <w:sz w:val="20"/>
+          <w:szCs w:val="20"/>
+        </w:rPr>
+      </w:pPr>
+      <w:r>
+        <w:rPr>
+          <w:rFonts w:ascii="Arial" w:hAnsi="Arial" w:cs="Arial"/>
+          <w:color w:val="283769"/>
+          <w:sz w:val="20"/>
+          <w:szCs w:val="20"/>
+        </w:rPr>
+        <w:t>Paciente.java</w:t>
+      </w:r>
+    </w:p>
+    <w:p>
+      <w:pPr>
+        <w:rPr>
+          <w:rFonts w:ascii="Arial" w:hAnsi="Arial" w:cs="Arial"/>
+          <w:color w:val="283769"/>
+          <w:sz w:val="20"/>
+          <w:szCs w:val="20"/>
+        </w:rPr>
+      </w:pPr>
+    </w:p>
     <w:sectPr>
       <w:footerReference w:type="default" r:id="rId14"/>
       <w:pgSz w:w="11907" w:h="16839"/>
@@ -3908,6 +4947,7 @@
   <w:style w:type="character" w:default="1" w:styleId="Fuentedeprrafopredeter">
     <w:name w:val="Default Paragraph Font"/>
     <w:uiPriority w:val="1"/>
+    <w:semiHidden/>
     <w:unhideWhenUsed/>
   </w:style>
   <w:style w:type="table" w:default="1" w:styleId="Tablanormal">
@@ -4955,40 +5995,6 @@
 </file>
 
 <file path=customXml/item1.xml><?xml version="1.0" encoding="utf-8"?>
-<b:Sources xmlns:b="http://schemas.openxmlformats.org/officeDocument/2006/bibliography" xmlns="http://schemas.openxmlformats.org/officeDocument/2006/bibliography" SelectedStyle="\apasixtheditionofficeonline.xsl" StyleName="APA" Version="6"/>
-</file>
-
-<file path=customXml/item2.xml><?xml version="1.0" encoding="utf-8"?>
-<p:properties xmlns:p="http://schemas.microsoft.com/office/2006/metadata/properties" xmlns:xsi="http://www.w3.org/2001/XMLSchema-instance" xmlns:pc="http://schemas.microsoft.com/office/infopath/2007/PartnerControls">
-  <documentManagement>
-    <_dlc_DocId xmlns="498267d4-2a5a-4c72-99d3-cf7236a95ce8">CTQFD2CFPMXN-979-676</_dlc_DocId>
-    <_dlc_DocIdUrl xmlns="498267d4-2a5a-4c72-99d3-cf7236a95ce8">
-      <Url>https://msft.spoppe.com/teams/cpub/teams/Consumer/templates/_layouts/15/DocIdRedir.aspx?ID=CTQFD2CFPMXN-979-676</Url>
-      <Description>CTQFD2CFPMXN-979-676</Description>
-    </_dlc_DocIdUrl>
-    <SharedWithDetails xmlns="498267d4-2a5a-4c72-99d3-cf7236a95ce8">{}</SharedWithDetails>
-    <SharedWithUsers xmlns="498267d4-2a5a-4c72-99d3-cf7236a95ce8">
-      <UserInfo>
-        <DisplayName/>
-        <AccountId xsi:nil="true"/>
-        <AccountType/>
-      </UserInfo>
-    </SharedWithUsers>
-    <SharingHintHash xmlns="498267d4-2a5a-4c72-99d3-cf7236a95ce8">1245024977</SharingHintHash>
-  </documentManagement>
-</p:properties>
-</file>
-
-<file path=customXml/item3.xml><?xml version="1.0" encoding="utf-8"?>
-<?mso-contentType ?>
-<FormTemplates xmlns="http://schemas.microsoft.com/sharepoint/v3/contenttype/forms">
-  <Display>DocumentLibraryForm</Display>
-  <Edit>DocumentLibraryForm</Edit>
-  <New>DocumentLibraryForm</New>
-</FormTemplates>
-</file>
-
-<file path=customXml/item4.xml><?xml version="1.0" encoding="utf-8"?>
 <?mso-contentType ?>
 <spe:Receivers xmlns:spe="http://schemas.microsoft.com/sharepoint/events">
   <Receiver>
@@ -5036,6 +6042,40 @@
     <Filter/>
   </Receiver>
 </spe:Receivers>
+</file>
+
+<file path=customXml/item2.xml><?xml version="1.0" encoding="utf-8"?>
+<?mso-contentType ?>
+<FormTemplates xmlns="http://schemas.microsoft.com/sharepoint/v3/contenttype/forms">
+  <Display>DocumentLibraryForm</Display>
+  <Edit>DocumentLibraryForm</Edit>
+  <New>DocumentLibraryForm</New>
+</FormTemplates>
+</file>
+
+<file path=customXml/item3.xml><?xml version="1.0" encoding="utf-8"?>
+<p:properties xmlns:p="http://schemas.microsoft.com/office/2006/metadata/properties" xmlns:xsi="http://www.w3.org/2001/XMLSchema-instance" xmlns:pc="http://schemas.microsoft.com/office/infopath/2007/PartnerControls">
+  <documentManagement>
+    <_dlc_DocId xmlns="498267d4-2a5a-4c72-99d3-cf7236a95ce8">CTQFD2CFPMXN-979-676</_dlc_DocId>
+    <_dlc_DocIdUrl xmlns="498267d4-2a5a-4c72-99d3-cf7236a95ce8">
+      <Url>https://msft.spoppe.com/teams/cpub/teams/Consumer/templates/_layouts/15/DocIdRedir.aspx?ID=CTQFD2CFPMXN-979-676</Url>
+      <Description>CTQFD2CFPMXN-979-676</Description>
+    </_dlc_DocIdUrl>
+    <SharedWithDetails xmlns="498267d4-2a5a-4c72-99d3-cf7236a95ce8">{}</SharedWithDetails>
+    <SharedWithUsers xmlns="498267d4-2a5a-4c72-99d3-cf7236a95ce8">
+      <UserInfo>
+        <DisplayName/>
+        <AccountId xsi:nil="true"/>
+        <AccountType/>
+      </UserInfo>
+    </SharedWithUsers>
+    <SharingHintHash xmlns="498267d4-2a5a-4c72-99d3-cf7236a95ce8">1245024977</SharingHintHash>
+  </documentManagement>
+</p:properties>
+</file>
+
+<file path=customXml/item4.xml><?xml version="1.0" encoding="utf-8"?>
+<b:Sources xmlns:b="http://schemas.openxmlformats.org/officeDocument/2006/bibliography" xmlns="http://schemas.openxmlformats.org/officeDocument/2006/bibliography" SelectedStyle="\apasixtheditionofficeonline.xsl" StyleName="APA" Version="6"/>
 </file>
 
 <file path=customXml/item5.xml><?xml version="1.0" encoding="utf-8"?>
@@ -5218,14 +6258,22 @@
 </file>
 
 <file path=customXml/itemProps1.xml><?xml version="1.0" encoding="utf-8"?>
-<ds:datastoreItem xmlns:ds="http://schemas.openxmlformats.org/officeDocument/2006/customXml" ds:itemID="{17787047-A422-C944-875F-0F9E9A58ACA0}">
+<ds:datastoreItem xmlns:ds="http://schemas.openxmlformats.org/officeDocument/2006/customXml" ds:itemID="{D7FA49B8-B6EE-4B3F-B22F-E9F8C6A00940}">
   <ds:schemaRefs>
-    <ds:schemaRef ds:uri="http://schemas.openxmlformats.org/officeDocument/2006/bibliography"/>
+    <ds:schemaRef ds:uri="http://schemas.microsoft.com/sharepoint/events"/>
   </ds:schemaRefs>
 </ds:datastoreItem>
 </file>
 
 <file path=customXml/itemProps2.xml><?xml version="1.0" encoding="utf-8"?>
+<ds:datastoreItem xmlns:ds="http://schemas.openxmlformats.org/officeDocument/2006/customXml" ds:itemID="{B79E6113-9D61-48C6-AB23-FE0124366565}">
+  <ds:schemaRefs>
+    <ds:schemaRef ds:uri="http://schemas.microsoft.com/sharepoint/v3/contenttype/forms"/>
+  </ds:schemaRefs>
+</ds:datastoreItem>
+</file>
+
+<file path=customXml/itemProps3.xml><?xml version="1.0" encoding="utf-8"?>
 <ds:datastoreItem xmlns:ds="http://schemas.openxmlformats.org/officeDocument/2006/customXml" ds:itemID="{4A3CED26-0910-4819-874B-D8E2CCD421FE}">
   <ds:schemaRefs>
     <ds:schemaRef ds:uri="http://schemas.microsoft.com/office/2006/metadata/properties"/>
@@ -5235,18 +6283,10 @@
 </ds:datastoreItem>
 </file>
 
-<file path=customXml/itemProps3.xml><?xml version="1.0" encoding="utf-8"?>
-<ds:datastoreItem xmlns:ds="http://schemas.openxmlformats.org/officeDocument/2006/customXml" ds:itemID="{B79E6113-9D61-48C6-AB23-FE0124366565}">
+<file path=customXml/itemProps4.xml><?xml version="1.0" encoding="utf-8"?>
+<ds:datastoreItem xmlns:ds="http://schemas.openxmlformats.org/officeDocument/2006/customXml" ds:itemID="{17787047-A422-C944-875F-0F9E9A58ACA0}">
   <ds:schemaRefs>
-    <ds:schemaRef ds:uri="http://schemas.microsoft.com/sharepoint/v3/contenttype/forms"/>
-  </ds:schemaRefs>
-</ds:datastoreItem>
-</file>
-
-<file path=customXml/itemProps4.xml><?xml version="1.0" encoding="utf-8"?>
-<ds:datastoreItem xmlns:ds="http://schemas.openxmlformats.org/officeDocument/2006/customXml" ds:itemID="{D7FA49B8-B6EE-4B3F-B22F-E9F8C6A00940}">
-  <ds:schemaRefs>
-    <ds:schemaRef ds:uri="http://schemas.microsoft.com/sharepoint/events"/>
+    <ds:schemaRef ds:uri="http://schemas.openxmlformats.org/officeDocument/2006/bibliography"/>
   </ds:schemaRefs>
 </ds:datastoreItem>
 </file>

</xml_diff>

<commit_message>
Conexion a Mysql desde Main
</commit_message>
<xml_diff>
--- a/Documentacion/Arquitectura de software - Requerimiento.docx
+++ b/Documentacion/Arquitectura de software - Requerimiento.docx
@@ -1389,7 +1389,7 @@
                 <w:szCs w:val="20"/>
               </w:rPr>
               <w:pict>
-                <v:rect id="_x0000_i1025" alt="" style="width:367.2pt;height:.05pt;mso-width-percent:0;mso-height-percent:0;mso-width-percent:0;mso-height-percent:0" o:hrpct="831" o:hralign="center" o:hrstd="t" o:hrnoshade="t" o:hr="t" fillcolor="#c7c7c7" stroked="f"/>
+                <v:rect id="_x0000_i1025" alt="" style="width:345.1pt;height:.05pt;mso-width-percent:0;mso-height-percent:0;mso-width-percent:0;mso-height-percent:0" o:hrpct="781" o:hralign="center" o:hrstd="t" o:hrnoshade="t" o:hr="t" fillcolor="#c7c7c7" stroked="f"/>
               </w:pict>
             </w:r>
           </w:p>
@@ -2063,7 +2063,7 @@
               <w:rPr>
                 <w:color w:val="002060"/>
               </w:rPr>
-              <w:t>El sistema deberá ser  seguro, ya que se trabaja con datos confidenciales del pasciente</w:t>
+              <w:t>El sistema deberá ser  seguro, ya que se trabaja con datos confidenciales del paciente</w:t>
             </w:r>
           </w:p>
         </w:tc>
@@ -5996,6 +5996,15 @@
 
 <file path=customXml/item1.xml><?xml version="1.0" encoding="utf-8"?>
 <?mso-contentType ?>
+<FormTemplates xmlns="http://schemas.microsoft.com/sharepoint/v3/contenttype/forms">
+  <Display>DocumentLibraryForm</Display>
+  <Edit>DocumentLibraryForm</Edit>
+  <New>DocumentLibraryForm</New>
+</FormTemplates>
+</file>
+
+<file path=customXml/item2.xml><?xml version="1.0" encoding="utf-8"?>
+<?mso-contentType ?>
 <spe:Receivers xmlns:spe="http://schemas.microsoft.com/sharepoint/events">
   <Receiver>
     <Name>Document ID Generator</Name>
@@ -6044,41 +6053,7 @@
 </spe:Receivers>
 </file>
 
-<file path=customXml/item2.xml><?xml version="1.0" encoding="utf-8"?>
-<?mso-contentType ?>
-<FormTemplates xmlns="http://schemas.microsoft.com/sharepoint/v3/contenttype/forms">
-  <Display>DocumentLibraryForm</Display>
-  <Edit>DocumentLibraryForm</Edit>
-  <New>DocumentLibraryForm</New>
-</FormTemplates>
-</file>
-
 <file path=customXml/item3.xml><?xml version="1.0" encoding="utf-8"?>
-<p:properties xmlns:p="http://schemas.microsoft.com/office/2006/metadata/properties" xmlns:xsi="http://www.w3.org/2001/XMLSchema-instance" xmlns:pc="http://schemas.microsoft.com/office/infopath/2007/PartnerControls">
-  <documentManagement>
-    <_dlc_DocId xmlns="498267d4-2a5a-4c72-99d3-cf7236a95ce8">CTQFD2CFPMXN-979-676</_dlc_DocId>
-    <_dlc_DocIdUrl xmlns="498267d4-2a5a-4c72-99d3-cf7236a95ce8">
-      <Url>https://msft.spoppe.com/teams/cpub/teams/Consumer/templates/_layouts/15/DocIdRedir.aspx?ID=CTQFD2CFPMXN-979-676</Url>
-      <Description>CTQFD2CFPMXN-979-676</Description>
-    </_dlc_DocIdUrl>
-    <SharedWithDetails xmlns="498267d4-2a5a-4c72-99d3-cf7236a95ce8">{}</SharedWithDetails>
-    <SharedWithUsers xmlns="498267d4-2a5a-4c72-99d3-cf7236a95ce8">
-      <UserInfo>
-        <DisplayName/>
-        <AccountId xsi:nil="true"/>
-        <AccountType/>
-      </UserInfo>
-    </SharedWithUsers>
-    <SharingHintHash xmlns="498267d4-2a5a-4c72-99d3-cf7236a95ce8">1245024977</SharingHintHash>
-  </documentManagement>
-</p:properties>
-</file>
-
-<file path=customXml/item4.xml><?xml version="1.0" encoding="utf-8"?>
-<b:Sources xmlns:b="http://schemas.openxmlformats.org/officeDocument/2006/bibliography" xmlns="http://schemas.openxmlformats.org/officeDocument/2006/bibliography" SelectedStyle="\apasixtheditionofficeonline.xsl" StyleName="APA" Version="6"/>
-</file>
-
-<file path=customXml/item5.xml><?xml version="1.0" encoding="utf-8"?>
 <ct:contentTypeSchema xmlns:ct="http://schemas.microsoft.com/office/2006/metadata/contentType" xmlns:ma="http://schemas.microsoft.com/office/2006/metadata/properties/metaAttributes" ct:_="" ma:_="" ma:contentTypeName="Document" ma:contentTypeID="0x010100012E2E405031D74DB051ADDB3D34E572" ma:contentTypeVersion="5" ma:contentTypeDescription="Create a new document." ma:contentTypeScope="" ma:versionID="e0009f9404bcb9590f313d2c358460f1">
   <xsd:schema xmlns:xsd="http://www.w3.org/2001/XMLSchema" xmlns:xs="http://www.w3.org/2001/XMLSchema" xmlns:p="http://schemas.microsoft.com/office/2006/metadata/properties" xmlns:ns2="498267d4-2a5a-4c72-99d3-cf7236a95ce8" targetNamespace="http://schemas.microsoft.com/office/2006/metadata/properties" ma:root="true" ma:fieldsID="06e76fce95f74677884cb27b0c6533f2" ns2:_="">
     <xsd:import namespace="498267d4-2a5a-4c72-99d3-cf7236a95ce8"/>
@@ -6257,7 +6232,40 @@
 </ct:contentTypeSchema>
 </file>
 
+<file path=customXml/item4.xml><?xml version="1.0" encoding="utf-8"?>
+<b:Sources xmlns:b="http://schemas.openxmlformats.org/officeDocument/2006/bibliography" xmlns="http://schemas.openxmlformats.org/officeDocument/2006/bibliography" SelectedStyle="\apasixtheditionofficeonline.xsl" StyleName="APA" Version="6"/>
+</file>
+
+<file path=customXml/item5.xml><?xml version="1.0" encoding="utf-8"?>
+<p:properties xmlns:p="http://schemas.microsoft.com/office/2006/metadata/properties" xmlns:xsi="http://www.w3.org/2001/XMLSchema-instance" xmlns:pc="http://schemas.microsoft.com/office/infopath/2007/PartnerControls">
+  <documentManagement>
+    <_dlc_DocId xmlns="498267d4-2a5a-4c72-99d3-cf7236a95ce8">CTQFD2CFPMXN-979-676</_dlc_DocId>
+    <_dlc_DocIdUrl xmlns="498267d4-2a5a-4c72-99d3-cf7236a95ce8">
+      <Url>https://msft.spoppe.com/teams/cpub/teams/Consumer/templates/_layouts/15/DocIdRedir.aspx?ID=CTQFD2CFPMXN-979-676</Url>
+      <Description>CTQFD2CFPMXN-979-676</Description>
+    </_dlc_DocIdUrl>
+    <SharedWithDetails xmlns="498267d4-2a5a-4c72-99d3-cf7236a95ce8">{}</SharedWithDetails>
+    <SharedWithUsers xmlns="498267d4-2a5a-4c72-99d3-cf7236a95ce8">
+      <UserInfo>
+        <DisplayName/>
+        <AccountId xsi:nil="true"/>
+        <AccountType/>
+      </UserInfo>
+    </SharedWithUsers>
+    <SharingHintHash xmlns="498267d4-2a5a-4c72-99d3-cf7236a95ce8">1245024977</SharingHintHash>
+  </documentManagement>
+</p:properties>
+</file>
+
 <file path=customXml/itemProps1.xml><?xml version="1.0" encoding="utf-8"?>
+<ds:datastoreItem xmlns:ds="http://schemas.openxmlformats.org/officeDocument/2006/customXml" ds:itemID="{B79E6113-9D61-48C6-AB23-FE0124366565}">
+  <ds:schemaRefs>
+    <ds:schemaRef ds:uri="http://schemas.microsoft.com/sharepoint/v3/contenttype/forms"/>
+  </ds:schemaRefs>
+</ds:datastoreItem>
+</file>
+
+<file path=customXml/itemProps2.xml><?xml version="1.0" encoding="utf-8"?>
 <ds:datastoreItem xmlns:ds="http://schemas.openxmlformats.org/officeDocument/2006/customXml" ds:itemID="{D7FA49B8-B6EE-4B3F-B22F-E9F8C6A00940}">
   <ds:schemaRefs>
     <ds:schemaRef ds:uri="http://schemas.microsoft.com/sharepoint/events"/>
@@ -6265,33 +6273,7 @@
 </ds:datastoreItem>
 </file>
 
-<file path=customXml/itemProps2.xml><?xml version="1.0" encoding="utf-8"?>
-<ds:datastoreItem xmlns:ds="http://schemas.openxmlformats.org/officeDocument/2006/customXml" ds:itemID="{B79E6113-9D61-48C6-AB23-FE0124366565}">
-  <ds:schemaRefs>
-    <ds:schemaRef ds:uri="http://schemas.microsoft.com/sharepoint/v3/contenttype/forms"/>
-  </ds:schemaRefs>
-</ds:datastoreItem>
-</file>
-
 <file path=customXml/itemProps3.xml><?xml version="1.0" encoding="utf-8"?>
-<ds:datastoreItem xmlns:ds="http://schemas.openxmlformats.org/officeDocument/2006/customXml" ds:itemID="{4A3CED26-0910-4819-874B-D8E2CCD421FE}">
-  <ds:schemaRefs>
-    <ds:schemaRef ds:uri="http://schemas.microsoft.com/office/2006/metadata/properties"/>
-    <ds:schemaRef ds:uri="http://schemas.microsoft.com/office/infopath/2007/PartnerControls"/>
-    <ds:schemaRef ds:uri="498267d4-2a5a-4c72-99d3-cf7236a95ce8"/>
-  </ds:schemaRefs>
-</ds:datastoreItem>
-</file>
-
-<file path=customXml/itemProps4.xml><?xml version="1.0" encoding="utf-8"?>
-<ds:datastoreItem xmlns:ds="http://schemas.openxmlformats.org/officeDocument/2006/customXml" ds:itemID="{17787047-A422-C944-875F-0F9E9A58ACA0}">
-  <ds:schemaRefs>
-    <ds:schemaRef ds:uri="http://schemas.openxmlformats.org/officeDocument/2006/bibliography"/>
-  </ds:schemaRefs>
-</ds:datastoreItem>
-</file>
-
-<file path=customXml/itemProps5.xml><?xml version="1.0" encoding="utf-8"?>
 <ds:datastoreItem xmlns:ds="http://schemas.openxmlformats.org/officeDocument/2006/customXml" ds:itemID="{400DB6FE-DF17-4741-ACCE-BDED9F9E13D9}">
   <ds:schemaRefs>
     <ds:schemaRef ds:uri="http://schemas.microsoft.com/office/2006/metadata/contentType"/>
@@ -6307,4 +6289,22 @@
     <ds:schemaRef ds:uri="http://schemas.microsoft.com/internal/obd"/>
   </ds:schemaRefs>
 </ds:datastoreItem>
+</file>
+
+<file path=customXml/itemProps4.xml><?xml version="1.0" encoding="utf-8"?>
+<ds:datastoreItem xmlns:ds="http://schemas.openxmlformats.org/officeDocument/2006/customXml" ds:itemID="{17787047-A422-C944-875F-0F9E9A58ACA0}">
+  <ds:schemaRefs>
+    <ds:schemaRef ds:uri="http://schemas.openxmlformats.org/officeDocument/2006/bibliography"/>
+  </ds:schemaRefs>
+</ds:datastoreItem>
+</file>
+
+<file path=customXml/itemProps5.xml><?xml version="1.0" encoding="utf-8"?>
+<ds:datastoreItem xmlns:ds="http://schemas.openxmlformats.org/officeDocument/2006/customXml" ds:itemID="{4A3CED26-0910-4819-874B-D8E2CCD421FE}">
+  <ds:schemaRefs>
+    <ds:schemaRef ds:uri="http://schemas.microsoft.com/office/2006/metadata/properties"/>
+    <ds:schemaRef ds:uri="http://schemas.microsoft.com/office/infopath/2007/PartnerControls"/>
+    <ds:schemaRef ds:uri="498267d4-2a5a-4c72-99d3-cf7236a95ce8"/>
+  </ds:schemaRefs>
+</ds:datastoreItem>
 </file>
</xml_diff>